<commit_message>
done a bit more
</commit_message>
<xml_diff>
--- a/Custom Computing Assessed Coursework.docx
+++ b/Custom Computing Assessed Coursework.docx
@@ -46,13 +46,23 @@
           <w:szCs w:val="24"/>
         </w:rPr>
       </w:pPr>
+      <w:proofErr w:type="spellStart"/>
       <w:r>
         <w:rPr>
           <w:rFonts w:cs="Courier New"/>
           <w:sz w:val="24"/>
           <w:szCs w:val="24"/>
         </w:rPr>
-        <w:t>Rsh Definition</w:t>
+        <w:t>Rsh</w:t>
+      </w:r>
+      <w:proofErr w:type="spellEnd"/>
+      <w:r>
+        <w:rPr>
+          <w:rFonts w:cs="Courier New"/>
+          <w:sz w:val="24"/>
+          <w:szCs w:val="24"/>
+        </w:rPr>
+        <w:t xml:space="preserve"> Definition</w:t>
       </w:r>
       <w:proofErr w:type="gramStart"/>
       <w:r>
@@ -2755,8 +2765,6 @@
         </w:rPr>
         <w:t xml:space="preserve">-n </w:t>
       </w:r>
-      <w:bookmarkStart w:id="0" w:name="_GoBack"/>
-      <w:bookmarkEnd w:id="0"/>
     </w:p>
     <w:p>
       <w:pPr>
@@ -2854,15 +2862,1081 @@
           <w:numId w:val="2"/>
         </w:numPr>
         <w:rPr>
-          <w:rFonts w:ascii="Courier New" w:hAnsi="Courier New" w:cs="Courier New"/>
-        </w:rPr>
-      </w:pPr>
-      <w:r>
-        <w:rPr>
-          <w:rFonts w:ascii="Courier New" w:hAnsi="Courier New" w:cs="Courier New"/>
-        </w:rPr>
-        <w:t xml:space="preserve">  </w:t>
-      </w:r>
+          <w:rFonts w:eastAsiaTheme="minorEastAsia" w:cs="Courier New"/>
+        </w:rPr>
+      </w:pPr>
+      <w:r>
+        <w:rPr>
+          <w:rFonts w:cs="Courier New"/>
+        </w:rPr>
+        <w:t xml:space="preserve">Basic Step (n = 1): </w:t>
+      </w:r>
+      <w:r>
+        <w:rPr>
+          <w:rFonts w:eastAsiaTheme="minorEastAsia" w:cs="Courier New"/>
+        </w:rPr>
+        <w:br/>
+      </w:r>
+      <m:oMathPara>
+        <m:oMath>
+          <m:d>
+            <m:dPr>
+              <m:begChr m:val="["/>
+              <m:endChr m:val="]"/>
+              <m:ctrlPr>
+                <w:rPr>
+                  <w:rFonts w:ascii="Cambria Math" w:hAnsi="Cambria Math" w:cs="Courier New"/>
+                  <w:i/>
+                </w:rPr>
+              </m:ctrlPr>
+            </m:dPr>
+            <m:e>
+              <m:r>
+                <w:rPr>
+                  <w:rFonts w:ascii="Cambria Math" w:hAnsi="Cambria Math" w:cs="Courier New"/>
+                </w:rPr>
+                <m:t>P,Q</m:t>
+              </m:r>
+            </m:e>
+          </m:d>
+          <m:r>
+            <w:rPr>
+              <w:rFonts w:ascii="Cambria Math" w:hAnsi="Cambria Math" w:cs="Courier New"/>
+            </w:rPr>
+            <m:t>;R = R;Q</m:t>
+          </m:r>
+          <m:r>
+            <w:rPr>
+              <w:rFonts w:ascii="Courier New" w:hAnsi="Courier New" w:cs="Courier New"/>
+            </w:rPr>
+            <w:br/>
+          </m:r>
+        </m:oMath>
+      </m:oMathPara>
+      <w:r>
+        <w:rPr>
+          <w:rFonts w:cs="Courier New"/>
+        </w:rPr>
+        <w:t>Assumptive Step (n=k):</w:t>
+      </w:r>
+      <w:r>
+        <w:rPr>
+          <w:rFonts w:ascii="Courier New" w:hAnsi="Courier New" w:cs="Courier New"/>
+        </w:rPr>
+        <w:t xml:space="preserve"> </w:t>
+      </w:r>
+      <w:r>
+        <w:rPr>
+          <w:rFonts w:ascii="Courier New" w:eastAsiaTheme="minorEastAsia" w:hAnsi="Courier New" w:cs="Courier New"/>
+        </w:rPr>
+        <w:br/>
+      </w:r>
+      <m:oMathPara>
+        <m:oMath>
+          <m:sSup>
+            <m:sSupPr>
+              <m:ctrlPr>
+                <w:rPr>
+                  <w:rFonts w:ascii="Cambria Math" w:hAnsi="Cambria Math" w:cs="Courier New"/>
+                  <w:i/>
+                </w:rPr>
+              </m:ctrlPr>
+            </m:sSupPr>
+            <m:e>
+              <m:d>
+                <m:dPr>
+                  <m:begChr m:val="["/>
+                  <m:endChr m:val="]"/>
+                  <m:ctrlPr>
+                    <w:rPr>
+                      <w:rFonts w:ascii="Cambria Math" w:hAnsi="Cambria Math" w:cs="Courier New"/>
+                      <w:i/>
+                    </w:rPr>
+                  </m:ctrlPr>
+                </m:dPr>
+                <m:e>
+                  <m:r>
+                    <w:rPr>
+                      <w:rFonts w:ascii="Cambria Math" w:hAnsi="Cambria Math" w:cs="Courier New"/>
+                    </w:rPr>
+                    <m:t>P,Q</m:t>
+                  </m:r>
+                </m:e>
+              </m:d>
+            </m:e>
+            <m:sup>
+              <m:r>
+                <w:rPr>
+                  <w:rFonts w:ascii="Cambria Math" w:hAnsi="Cambria Math" w:cs="Courier New"/>
+                </w:rPr>
+                <m:t>k</m:t>
+              </m:r>
+            </m:sup>
+          </m:sSup>
+          <m:r>
+            <w:rPr>
+              <w:rFonts w:ascii="Cambria Math" w:hAnsi="Cambria Math" w:cs="Courier New"/>
+            </w:rPr>
+            <m:t>;R = R;</m:t>
+          </m:r>
+          <m:sSup>
+            <m:sSupPr>
+              <m:ctrlPr>
+                <w:rPr>
+                  <w:rFonts w:ascii="Cambria Math" w:hAnsi="Cambria Math" w:cs="Courier New"/>
+                  <w:i/>
+                </w:rPr>
+              </m:ctrlPr>
+            </m:sSupPr>
+            <m:e>
+              <m:r>
+                <w:rPr>
+                  <w:rFonts w:ascii="Cambria Math" w:hAnsi="Cambria Math" w:cs="Courier New"/>
+                </w:rPr>
+                <m:t>Q</m:t>
+              </m:r>
+            </m:e>
+            <m:sup>
+              <m:r>
+                <w:rPr>
+                  <w:rFonts w:ascii="Cambria Math" w:hAnsi="Cambria Math" w:cs="Courier New"/>
+                </w:rPr>
+                <m:t>k</m:t>
+              </m:r>
+            </m:sup>
+          </m:sSup>
+          <m:r>
+            <w:rPr>
+              <w:rFonts w:ascii="Courier New" w:eastAsiaTheme="minorEastAsia" w:hAnsi="Courier New" w:cs="Courier New"/>
+            </w:rPr>
+            <w:br/>
+          </m:r>
+        </m:oMath>
+      </m:oMathPara>
+      <w:r>
+        <w:rPr>
+          <w:rFonts w:eastAsiaTheme="minorEastAsia" w:cs="Courier New"/>
+        </w:rPr>
+        <w:t xml:space="preserve">Inductive Step (n = k+1): </w:t>
+      </w:r>
+      <w:r>
+        <w:rPr>
+          <w:rFonts w:eastAsiaTheme="minorEastAsia" w:cs="Courier New"/>
+        </w:rPr>
+        <w:br/>
+      </w:r>
+      <m:oMathPara>
+        <m:oMath>
+          <m:sSup>
+            <m:sSupPr>
+              <m:ctrlPr>
+                <w:rPr>
+                  <w:rFonts w:ascii="Cambria Math" w:hAnsi="Cambria Math" w:cs="Courier New"/>
+                  <w:i/>
+                </w:rPr>
+              </m:ctrlPr>
+            </m:sSupPr>
+            <m:e>
+              <m:d>
+                <m:dPr>
+                  <m:begChr m:val="["/>
+                  <m:endChr m:val="]"/>
+                  <m:ctrlPr>
+                    <w:rPr>
+                      <w:rFonts w:ascii="Cambria Math" w:hAnsi="Cambria Math" w:cs="Courier New"/>
+                      <w:i/>
+                    </w:rPr>
+                  </m:ctrlPr>
+                </m:dPr>
+                <m:e>
+                  <m:r>
+                    <w:rPr>
+                      <w:rFonts w:ascii="Cambria Math" w:hAnsi="Cambria Math" w:cs="Courier New"/>
+                    </w:rPr>
+                    <m:t>P,Q</m:t>
+                  </m:r>
+                </m:e>
+              </m:d>
+            </m:e>
+            <m:sup>
+              <m:r>
+                <w:rPr>
+                  <w:rFonts w:ascii="Cambria Math" w:hAnsi="Cambria Math" w:cs="Courier New"/>
+                </w:rPr>
+                <m:t>k+1</m:t>
+              </m:r>
+            </m:sup>
+          </m:sSup>
+          <m:r>
+            <w:rPr>
+              <w:rFonts w:ascii="Cambria Math" w:hAnsi="Cambria Math" w:cs="Courier New"/>
+            </w:rPr>
+            <m:t xml:space="preserve">;R </m:t>
+          </m:r>
+          <m:r>
+            <w:rPr>
+              <w:rFonts w:ascii="Cambria Math" w:hAnsi="Cambria Math" w:cs="Courier New"/>
+            </w:rPr>
+            <w:br/>
+          </m:r>
+        </m:oMath>
+        <m:oMath>
+          <m:sSup>
+            <m:sSupPr>
+              <m:ctrlPr>
+                <w:rPr>
+                  <w:rFonts w:ascii="Cambria Math" w:hAnsi="Cambria Math" w:cs="Courier New"/>
+                  <w:i/>
+                </w:rPr>
+              </m:ctrlPr>
+            </m:sSupPr>
+            <m:e>
+              <m:d>
+                <m:dPr>
+                  <m:begChr m:val="["/>
+                  <m:endChr m:val="]"/>
+                  <m:ctrlPr>
+                    <w:rPr>
+                      <w:rFonts w:ascii="Cambria Math" w:hAnsi="Cambria Math" w:cs="Courier New"/>
+                      <w:i/>
+                    </w:rPr>
+                  </m:ctrlPr>
+                </m:dPr>
+                <m:e>
+                  <m:r>
+                    <w:rPr>
+                      <w:rFonts w:ascii="Cambria Math" w:hAnsi="Cambria Math" w:cs="Courier New"/>
+                    </w:rPr>
+                    <m:t>P,Q</m:t>
+                  </m:r>
+                </m:e>
+              </m:d>
+            </m:e>
+            <m:sup>
+              <m:r>
+                <w:rPr>
+                  <w:rFonts w:ascii="Cambria Math" w:hAnsi="Cambria Math" w:cs="Courier New"/>
+                </w:rPr>
+                <m:t>k</m:t>
+              </m:r>
+            </m:sup>
+          </m:sSup>
+          <m:r>
+            <w:rPr>
+              <w:rFonts w:ascii="Cambria Math" w:hAnsi="Cambria Math" w:cs="Courier New"/>
+            </w:rPr>
+            <m:t>;</m:t>
+          </m:r>
+          <m:d>
+            <m:dPr>
+              <m:begChr m:val="["/>
+              <m:endChr m:val="]"/>
+              <m:ctrlPr>
+                <w:rPr>
+                  <w:rFonts w:ascii="Cambria Math" w:hAnsi="Cambria Math" w:cs="Courier New"/>
+                  <w:i/>
+                </w:rPr>
+              </m:ctrlPr>
+            </m:dPr>
+            <m:e>
+              <m:r>
+                <w:rPr>
+                  <w:rFonts w:ascii="Cambria Math" w:hAnsi="Cambria Math" w:cs="Courier New"/>
+                </w:rPr>
+                <m:t>P,Q</m:t>
+              </m:r>
+            </m:e>
+          </m:d>
+          <m:r>
+            <w:rPr>
+              <w:rFonts w:ascii="Cambria Math" w:hAnsi="Cambria Math" w:cs="Courier New"/>
+            </w:rPr>
+            <m:t xml:space="preserve">;R </m:t>
+          </m:r>
+          <m:r>
+            <w:rPr>
+              <w:rFonts w:ascii="Cambria Math" w:hAnsi="Cambria Math" w:cs="Courier New"/>
+            </w:rPr>
+            <w:br/>
+          </m:r>
+        </m:oMath>
+        <m:oMath>
+          <m:sSup>
+            <m:sSupPr>
+              <m:ctrlPr>
+                <w:rPr>
+                  <w:rFonts w:ascii="Cambria Math" w:eastAsiaTheme="minorEastAsia" w:hAnsi="Cambria Math" w:cs="Courier New"/>
+                  <w:i/>
+                </w:rPr>
+              </m:ctrlPr>
+            </m:sSupPr>
+            <m:e>
+              <m:d>
+                <m:dPr>
+                  <m:begChr m:val="["/>
+                  <m:endChr m:val="]"/>
+                  <m:ctrlPr>
+                    <w:rPr>
+                      <w:rFonts w:ascii="Cambria Math" w:hAnsi="Cambria Math" w:cs="Courier New"/>
+                      <w:i/>
+                    </w:rPr>
+                  </m:ctrlPr>
+                </m:dPr>
+                <m:e>
+                  <m:r>
+                    <w:rPr>
+                      <w:rFonts w:ascii="Cambria Math" w:hAnsi="Cambria Math" w:cs="Courier New"/>
+                    </w:rPr>
+                    <m:t>P,Q</m:t>
+                  </m:r>
+                </m:e>
+              </m:d>
+            </m:e>
+            <m:sup>
+              <m:r>
+                <w:rPr>
+                  <w:rFonts w:ascii="Cambria Math" w:eastAsiaTheme="minorEastAsia" w:hAnsi="Cambria Math" w:cs="Courier New"/>
+                </w:rPr>
+                <m:t>k</m:t>
+              </m:r>
+            </m:sup>
+          </m:sSup>
+          <m:r>
+            <w:rPr>
+              <w:rFonts w:ascii="Cambria Math" w:eastAsiaTheme="minorEastAsia" w:hAnsi="Cambria Math" w:cs="Courier New"/>
+            </w:rPr>
+            <m:t>;R;Q</m:t>
+          </m:r>
+          <m:r>
+            <w:rPr>
+              <w:rFonts w:ascii="Cambria Math" w:eastAsiaTheme="minorEastAsia" w:hAnsi="Cambria Math" w:cs="Courier New"/>
+            </w:rPr>
+            <w:br/>
+          </m:r>
+        </m:oMath>
+        <m:oMath>
+          <m:r>
+            <w:rPr>
+              <w:rFonts w:ascii="Cambria Math" w:eastAsiaTheme="minorEastAsia" w:hAnsi="Cambria Math" w:cs="Courier New"/>
+            </w:rPr>
+            <m:t>R;</m:t>
+          </m:r>
+          <m:sSup>
+            <m:sSupPr>
+              <m:ctrlPr>
+                <w:rPr>
+                  <w:rFonts w:ascii="Cambria Math" w:eastAsiaTheme="minorEastAsia" w:hAnsi="Cambria Math" w:cs="Courier New"/>
+                  <w:i/>
+                </w:rPr>
+              </m:ctrlPr>
+            </m:sSupPr>
+            <m:e>
+              <m:r>
+                <w:rPr>
+                  <w:rFonts w:ascii="Cambria Math" w:eastAsiaTheme="minorEastAsia" w:hAnsi="Cambria Math" w:cs="Courier New"/>
+                </w:rPr>
+                <m:t>Q</m:t>
+              </m:r>
+            </m:e>
+            <m:sup>
+              <m:r>
+                <w:rPr>
+                  <w:rFonts w:ascii="Cambria Math" w:eastAsiaTheme="minorEastAsia" w:hAnsi="Cambria Math" w:cs="Courier New"/>
+                </w:rPr>
+                <m:t>k</m:t>
+              </m:r>
+            </m:sup>
+          </m:sSup>
+          <m:r>
+            <w:rPr>
+              <w:rFonts w:ascii="Cambria Math" w:eastAsiaTheme="minorEastAsia" w:hAnsi="Cambria Math" w:cs="Courier New"/>
+            </w:rPr>
+            <m:t>;Q</m:t>
+          </m:r>
+          <m:r>
+            <w:rPr>
+              <w:rFonts w:ascii="Cambria Math" w:eastAsiaTheme="minorEastAsia" w:hAnsi="Cambria Math" w:cs="Courier New"/>
+            </w:rPr>
+            <w:br/>
+          </m:r>
+        </m:oMath>
+        <m:oMath>
+          <m:r>
+            <w:rPr>
+              <w:rFonts w:ascii="Cambria Math" w:eastAsiaTheme="minorEastAsia" w:hAnsi="Cambria Math" w:cs="Courier New"/>
+            </w:rPr>
+            <m:t>R;</m:t>
+          </m:r>
+          <m:sSup>
+            <m:sSupPr>
+              <m:ctrlPr>
+                <w:rPr>
+                  <w:rFonts w:ascii="Cambria Math" w:eastAsiaTheme="minorEastAsia" w:hAnsi="Cambria Math" w:cs="Courier New"/>
+                  <w:i/>
+                </w:rPr>
+              </m:ctrlPr>
+            </m:sSupPr>
+            <m:e>
+              <m:r>
+                <w:rPr>
+                  <w:rFonts w:ascii="Cambria Math" w:eastAsiaTheme="minorEastAsia" w:hAnsi="Cambria Math" w:cs="Courier New"/>
+                </w:rPr>
+                <m:t>Q</m:t>
+              </m:r>
+            </m:e>
+            <m:sup>
+              <m:r>
+                <w:rPr>
+                  <w:rFonts w:ascii="Cambria Math" w:eastAsiaTheme="minorEastAsia" w:hAnsi="Cambria Math" w:cs="Courier New"/>
+                </w:rPr>
+                <m:t>k+1</m:t>
+              </m:r>
+            </m:sup>
+          </m:sSup>
+          <m:r>
+            <w:rPr>
+              <w:rFonts w:ascii="Cambria Math" w:eastAsiaTheme="minorEastAsia" w:hAnsi="Cambria Math" w:cs="Courier New"/>
+            </w:rPr>
+            <w:br/>
+          </m:r>
+        </m:oMath>
+        <m:oMath>
+          <m:r>
+            <w:rPr>
+              <w:rFonts w:ascii="Cambria Math" w:eastAsiaTheme="minorEastAsia" w:hAnsi="Cambria Math" w:cs="Courier New"/>
+            </w:rPr>
+            <m:t xml:space="preserve"> </m:t>
+          </m:r>
+          <m:r>
+            <m:rPr>
+              <m:sty m:val="p"/>
+            </m:rPr>
+            <w:rPr>
+              <w:rFonts w:eastAsiaTheme="minorEastAsia" w:cs="Courier New"/>
+            </w:rPr>
+            <w:br/>
+          </m:r>
+        </m:oMath>
+        <m:oMath>
+          <m:r>
+            <w:rPr>
+              <w:rFonts w:ascii="Cambria Math" w:eastAsiaTheme="minorEastAsia" w:hAnsi="Cambria Math" w:cs="Courier New"/>
+            </w:rPr>
+            <m:t>QED for nϵ</m:t>
+          </m:r>
+          <m:r>
+            <m:rPr>
+              <m:scr m:val="double-struck"/>
+            </m:rPr>
+            <w:rPr>
+              <w:rFonts w:ascii="Cambria Math" w:eastAsiaTheme="minorEastAsia" w:hAnsi="Cambria Math" w:cs="Courier New"/>
+            </w:rPr>
+            <m:t>N.</m:t>
+          </m:r>
+        </m:oMath>
+      </m:oMathPara>
+    </w:p>
+    <w:p>
+      <w:pPr>
+        <w:pStyle w:val="ListParagraph"/>
+        <w:numPr>
+          <w:ilvl w:val="1"/>
+          <w:numId w:val="2"/>
+        </w:numPr>
+        <w:rPr>
+          <w:rFonts w:eastAsiaTheme="minorEastAsia" w:cs="Courier New"/>
+        </w:rPr>
+      </w:pPr>
+      <m:oMath>
+        <m:sSub>
+          <m:sSubPr>
+            <m:ctrlPr>
+              <w:rPr>
+                <w:rFonts w:ascii="Cambria Math" w:eastAsiaTheme="minorEastAsia" w:hAnsi="Cambria Math" w:cs="Courier New"/>
+                <w:i/>
+              </w:rPr>
+            </m:ctrlPr>
+          </m:sSubPr>
+          <m:e>
+            <m:r>
+              <m:rPr>
+                <m:sty m:val="p"/>
+              </m:rPr>
+              <w:rPr>
+                <w:rFonts w:ascii="Cambria Math" w:eastAsiaTheme="minorEastAsia" w:hAnsi="Cambria Math" w:cs="Courier New"/>
+              </w:rPr>
+              <m:t>Δ</m:t>
+            </m:r>
+            <m:ctrlPr>
+              <w:rPr>
+                <w:rFonts w:ascii="Cambria Math" w:eastAsiaTheme="minorEastAsia" w:hAnsi="Cambria Math" w:cs="Courier New"/>
+              </w:rPr>
+            </m:ctrlPr>
+          </m:e>
+          <m:sub>
+            <m:r>
+              <w:rPr>
+                <w:rFonts w:ascii="Cambria Math" w:eastAsiaTheme="minorEastAsia" w:hAnsi="Cambria Math" w:cs="Courier New"/>
+              </w:rPr>
+              <m:t>n</m:t>
+            </m:r>
+          </m:sub>
+        </m:sSub>
+        <m:r>
+          <w:rPr>
+            <w:rFonts w:ascii="Cambria Math" w:eastAsiaTheme="minorEastAsia" w:hAnsi="Cambria Math" w:cs="Courier New"/>
+          </w:rPr>
+          <m:t xml:space="preserve"> R:</m:t>
+        </m:r>
+        <m:r>
+          <w:rPr>
+            <w:rFonts w:ascii="Cambria Math" w:eastAsiaTheme="minorEastAsia" w:hAnsi="Cambria Math" w:cs="Courier New"/>
+          </w:rPr>
+          <w:br/>
+        </m:r>
+      </m:oMath>
+      <w:r>
+        <w:rPr>
+          <w:rFonts w:eastAsiaTheme="minorEastAsia" w:cs="Courier New"/>
+        </w:rPr>
+        <w:t xml:space="preserve">Base Case:  </w:t>
+      </w:r>
+      <m:oMath>
+        <m:sSub>
+          <m:sSubPr>
+            <m:ctrlPr>
+              <w:rPr>
+                <w:rFonts w:ascii="Cambria Math" w:eastAsiaTheme="minorEastAsia" w:hAnsi="Cambria Math" w:cs="Courier New"/>
+                <w:i/>
+              </w:rPr>
+            </m:ctrlPr>
+          </m:sSubPr>
+          <m:e>
+            <m:r>
+              <m:rPr>
+                <m:sty m:val="p"/>
+              </m:rPr>
+              <w:rPr>
+                <w:rFonts w:ascii="Cambria Math" w:eastAsiaTheme="minorEastAsia" w:hAnsi="Cambria Math" w:cs="Courier New"/>
+              </w:rPr>
+              <m:t>Δ</m:t>
+            </m:r>
+            <m:ctrlPr>
+              <w:rPr>
+                <w:rFonts w:ascii="Cambria Math" w:eastAsiaTheme="minorEastAsia" w:hAnsi="Cambria Math" w:cs="Courier New"/>
+              </w:rPr>
+            </m:ctrlPr>
+          </m:e>
+          <m:sub>
+            <m:r>
+              <w:rPr>
+                <w:rFonts w:ascii="Cambria Math" w:eastAsiaTheme="minorEastAsia" w:hAnsi="Cambria Math" w:cs="Courier New"/>
+              </w:rPr>
+              <m:t>0</m:t>
+            </m:r>
+          </m:sub>
+        </m:sSub>
+        <m:r>
+          <w:rPr>
+            <w:rFonts w:ascii="Cambria Math" w:eastAsiaTheme="minorEastAsia" w:hAnsi="Cambria Math" w:cs="Courier New"/>
+          </w:rPr>
+          <m:t>R=</m:t>
+        </m:r>
+        <m:d>
+          <m:dPr>
+            <m:begChr m:val="["/>
+            <m:endChr m:val="]"/>
+            <m:ctrlPr>
+              <w:rPr>
+                <w:rFonts w:ascii="Cambria Math" w:eastAsiaTheme="minorEastAsia" w:hAnsi="Cambria Math" w:cs="Courier New"/>
+                <w:i/>
+              </w:rPr>
+            </m:ctrlPr>
+          </m:dPr>
+          <m:e>
+            <m:sSup>
+              <m:sSupPr>
+                <m:ctrlPr>
+                  <w:rPr>
+                    <w:rFonts w:ascii="Cambria Math" w:eastAsiaTheme="minorEastAsia" w:hAnsi="Cambria Math" w:cs="Courier New"/>
+                    <w:i/>
+                  </w:rPr>
+                </m:ctrlPr>
+              </m:sSupPr>
+              <m:e>
+                <m:r>
+                  <w:rPr>
+                    <w:rFonts w:ascii="Cambria Math" w:eastAsiaTheme="minorEastAsia" w:hAnsi="Cambria Math" w:cs="Courier New"/>
+                  </w:rPr>
+                  <m:t>R</m:t>
+                </m:r>
+              </m:e>
+              <m:sup>
+                <m:r>
+                  <w:rPr>
+                    <w:rFonts w:ascii="Cambria Math" w:eastAsiaTheme="minorEastAsia" w:hAnsi="Cambria Math" w:cs="Courier New"/>
+                  </w:rPr>
+                  <m:t>0</m:t>
+                </m:r>
+              </m:sup>
+            </m:sSup>
+          </m:e>
+        </m:d>
+        <m:r>
+          <w:rPr>
+            <w:rFonts w:ascii="Cambria Math" w:eastAsiaTheme="minorEastAsia" w:hAnsi="Cambria Math" w:cs="Courier New"/>
+          </w:rPr>
+          <m:t xml:space="preserve">= </m:t>
+        </m:r>
+        <m:d>
+          <m:dPr>
+            <m:begChr m:val="["/>
+            <m:endChr m:val="]"/>
+            <m:ctrlPr>
+              <w:rPr>
+                <w:rFonts w:ascii="Cambria Math" w:eastAsiaTheme="minorEastAsia" w:hAnsi="Cambria Math" w:cs="Courier New"/>
+                <w:i/>
+              </w:rPr>
+            </m:ctrlPr>
+          </m:dPr>
+          <m:e>
+            <m:r>
+              <w:rPr>
+                <w:rFonts w:ascii="Cambria Math" w:eastAsiaTheme="minorEastAsia" w:hAnsi="Cambria Math" w:cs="Courier New"/>
+              </w:rPr>
+              <m:t>id</m:t>
+            </m:r>
+          </m:e>
+        </m:d>
+        <m:r>
+          <w:rPr>
+            <w:rFonts w:ascii="Cambria Math" w:eastAsiaTheme="minorEastAsia" w:hAnsi="Cambria Math" w:cs="Courier New"/>
+          </w:rPr>
+          <w:br/>
+        </m:r>
+      </m:oMath>
+      <w:r>
+        <w:rPr>
+          <w:rFonts w:eastAsiaTheme="minorEastAsia" w:cs="Courier New"/>
+        </w:rPr>
+        <w:t xml:space="preserve">Inductive Case: </w:t>
+      </w:r>
+      <m:oMath>
+        <m:sSub>
+          <m:sSubPr>
+            <m:ctrlPr>
+              <w:rPr>
+                <w:rFonts w:ascii="Cambria Math" w:eastAsiaTheme="minorEastAsia" w:hAnsi="Cambria Math" w:cs="Courier New"/>
+                <w:i/>
+              </w:rPr>
+            </m:ctrlPr>
+          </m:sSubPr>
+          <m:e>
+            <m:r>
+              <m:rPr>
+                <m:sty m:val="p"/>
+              </m:rPr>
+              <w:rPr>
+                <w:rFonts w:ascii="Cambria Math" w:eastAsiaTheme="minorEastAsia" w:hAnsi="Cambria Math" w:cs="Courier New"/>
+              </w:rPr>
+              <m:t>Δ</m:t>
+            </m:r>
+            <m:ctrlPr>
+              <w:rPr>
+                <w:rFonts w:ascii="Cambria Math" w:eastAsiaTheme="minorEastAsia" w:hAnsi="Cambria Math" w:cs="Courier New"/>
+              </w:rPr>
+            </m:ctrlPr>
+          </m:e>
+          <m:sub>
+            <m:r>
+              <w:rPr>
+                <w:rFonts w:ascii="Cambria Math" w:eastAsiaTheme="minorEastAsia" w:hAnsi="Cambria Math" w:cs="Courier New"/>
+              </w:rPr>
+              <m:t>n+1</m:t>
+            </m:r>
+          </m:sub>
+        </m:sSub>
+        <m:r>
+          <w:rPr>
+            <w:rFonts w:ascii="Cambria Math" w:eastAsiaTheme="minorEastAsia" w:hAnsi="Cambria Math" w:cs="Courier New"/>
+          </w:rPr>
+          <m:t>R=</m:t>
+        </m:r>
+        <m:d>
+          <m:dPr>
+            <m:begChr m:val="["/>
+            <m:endChr m:val="]"/>
+            <m:ctrlPr>
+              <w:rPr>
+                <w:rFonts w:ascii="Cambria Math" w:eastAsiaTheme="minorEastAsia" w:hAnsi="Cambria Math" w:cs="Courier New"/>
+                <w:i/>
+              </w:rPr>
+            </m:ctrlPr>
+          </m:dPr>
+          <m:e>
+            <m:sSub>
+              <m:sSubPr>
+                <m:ctrlPr>
+                  <w:rPr>
+                    <w:rFonts w:ascii="Cambria Math" w:eastAsiaTheme="minorEastAsia" w:hAnsi="Cambria Math" w:cs="Courier New"/>
+                    <w:i/>
+                  </w:rPr>
+                </m:ctrlPr>
+              </m:sSubPr>
+              <m:e>
+                <m:r>
+                  <m:rPr>
+                    <m:sty m:val="p"/>
+                  </m:rPr>
+                  <w:rPr>
+                    <w:rFonts w:ascii="Cambria Math" w:eastAsiaTheme="minorEastAsia" w:hAnsi="Cambria Math" w:cs="Courier New"/>
+                  </w:rPr>
+                  <m:t>Δ</m:t>
+                </m:r>
+                <m:ctrlPr>
+                  <w:rPr>
+                    <w:rFonts w:ascii="Cambria Math" w:eastAsiaTheme="minorEastAsia" w:hAnsi="Cambria Math" w:cs="Courier New"/>
+                  </w:rPr>
+                </m:ctrlPr>
+              </m:e>
+              <m:sub>
+                <m:r>
+                  <w:rPr>
+                    <w:rFonts w:ascii="Cambria Math" w:eastAsiaTheme="minorEastAsia" w:hAnsi="Cambria Math" w:cs="Courier New"/>
+                  </w:rPr>
+                  <m:t>n</m:t>
+                </m:r>
+              </m:sub>
+            </m:sSub>
+            <m:r>
+              <w:rPr>
+                <w:rFonts w:ascii="Cambria Math" w:eastAsiaTheme="minorEastAsia" w:hAnsi="Cambria Math" w:cs="Courier New"/>
+              </w:rPr>
+              <m:t>R,</m:t>
+            </m:r>
+            <m:sSup>
+              <m:sSupPr>
+                <m:ctrlPr>
+                  <w:rPr>
+                    <w:rFonts w:ascii="Cambria Math" w:eastAsiaTheme="minorEastAsia" w:hAnsi="Cambria Math" w:cs="Courier New"/>
+                    <w:i/>
+                  </w:rPr>
+                </m:ctrlPr>
+              </m:sSupPr>
+              <m:e>
+                <m:r>
+                  <w:rPr>
+                    <w:rFonts w:ascii="Cambria Math" w:eastAsiaTheme="minorEastAsia" w:hAnsi="Cambria Math" w:cs="Courier New"/>
+                  </w:rPr>
+                  <m:t>R</m:t>
+                </m:r>
+              </m:e>
+              <m:sup>
+                <m:r>
+                  <w:rPr>
+                    <w:rFonts w:ascii="Cambria Math" w:eastAsiaTheme="minorEastAsia" w:hAnsi="Cambria Math" w:cs="Courier New"/>
+                  </w:rPr>
+                  <m:t>n+1</m:t>
+                </m:r>
+              </m:sup>
+            </m:sSup>
+          </m:e>
+        </m:d>
+        <m:r>
+          <w:rPr>
+            <w:rFonts w:ascii="Cambria Math" w:eastAsiaTheme="minorEastAsia" w:hAnsi="Cambria Math" w:cs="Courier New"/>
+          </w:rPr>
+          <m:t>\ap</m:t>
+        </m:r>
+        <m:sSub>
+          <m:sSubPr>
+            <m:ctrlPr>
+              <w:rPr>
+                <w:rFonts w:ascii="Cambria Math" w:eastAsiaTheme="minorEastAsia" w:hAnsi="Cambria Math" w:cs="Courier New"/>
+                <w:i/>
+              </w:rPr>
+            </m:ctrlPr>
+          </m:sSubPr>
+          <m:e>
+            <m:r>
+              <w:rPr>
+                <w:rFonts w:ascii="Cambria Math" w:eastAsiaTheme="minorEastAsia" w:hAnsi="Cambria Math" w:cs="Courier New"/>
+              </w:rPr>
+              <m:t>r</m:t>
+            </m:r>
+          </m:e>
+          <m:sub>
+            <m:r>
+              <w:rPr>
+                <w:rFonts w:ascii="Cambria Math" w:eastAsiaTheme="minorEastAsia" w:hAnsi="Cambria Math" w:cs="Courier New"/>
+              </w:rPr>
+              <m:t>n</m:t>
+            </m:r>
+          </m:sub>
+        </m:sSub>
+        <m:r>
+          <w:rPr>
+            <w:rFonts w:ascii="Cambria Math" w:eastAsiaTheme="minorEastAsia" w:hAnsi="Cambria Math" w:cs="Courier New"/>
+          </w:rPr>
+          <m:t>R</m:t>
+        </m:r>
+      </m:oMath>
+      <w:r>
+        <w:rPr>
+          <w:rFonts w:eastAsiaTheme="minorEastAsia" w:cs="Courier New"/>
+        </w:rPr>
+        <w:br/>
+      </w:r>
+      <w:r>
+        <w:rPr>
+          <w:rFonts w:eastAsiaTheme="minorEastAsia" w:cs="Courier New"/>
+        </w:rPr>
+        <w:br/>
+      </w:r>
+      <m:oMathPara>
+        <m:oMathParaPr>
+          <m:jc m:val="left"/>
+        </m:oMathParaPr>
+        <m:oMath>
+          <m:r>
+            <w:rPr>
+              <w:rFonts w:ascii="Cambria Math" w:eastAsiaTheme="minorEastAsia" w:hAnsi="Cambria Math" w:cs="Courier New"/>
+            </w:rPr>
+            <m:t>rd</m:t>
+          </m:r>
+          <m:sSub>
+            <m:sSubPr>
+              <m:ctrlPr>
+                <w:rPr>
+                  <w:rFonts w:ascii="Cambria Math" w:eastAsiaTheme="minorEastAsia" w:hAnsi="Cambria Math" w:cs="Courier New"/>
+                  <w:i/>
+                </w:rPr>
+              </m:ctrlPr>
+            </m:sSubPr>
+            <m:e>
+              <m:r>
+                <w:rPr>
+                  <w:rFonts w:ascii="Cambria Math" w:eastAsiaTheme="minorEastAsia" w:hAnsi="Cambria Math" w:cs="Courier New"/>
+                </w:rPr>
+                <m:t>r</m:t>
+              </m:r>
+            </m:e>
+            <m:sub>
+              <m:r>
+                <w:rPr>
+                  <w:rFonts w:ascii="Cambria Math" w:eastAsiaTheme="minorEastAsia" w:hAnsi="Cambria Math" w:cs="Courier New"/>
+                </w:rPr>
+                <m:t>n</m:t>
+              </m:r>
+            </m:sub>
+          </m:sSub>
+          <m:r>
+            <w:rPr>
+              <w:rFonts w:ascii="Cambria Math" w:eastAsiaTheme="minorEastAsia" w:hAnsi="Cambria Math" w:cs="Courier New"/>
+            </w:rPr>
+            <m:t xml:space="preserve"> R</m:t>
+          </m:r>
+          <m:r>
+            <w:rPr>
+              <w:rFonts w:ascii="Cambria Math" w:eastAsiaTheme="minorEastAsia" w:hAnsi="Cambria Math" w:cs="Courier New"/>
+            </w:rPr>
+            <m:t>:</m:t>
+          </m:r>
+          <m:r>
+            <w:rPr>
+              <w:rFonts w:eastAsiaTheme="minorEastAsia" w:cs="Courier New"/>
+            </w:rPr>
+            <w:br/>
+          </m:r>
+        </m:oMath>
+      </m:oMathPara>
+      <w:r>
+        <w:rPr>
+          <w:rFonts w:eastAsiaTheme="minorEastAsia" w:cs="Courier New"/>
+        </w:rPr>
+        <w:t xml:space="preserve">Base Case: </w:t>
+      </w:r>
+      <m:oMath>
+        <m:r>
+          <w:rPr>
+            <w:rFonts w:ascii="Cambria Math" w:eastAsiaTheme="minorEastAsia" w:hAnsi="Cambria Math" w:cs="Courier New"/>
+          </w:rPr>
+          <m:t>rd</m:t>
+        </m:r>
+        <m:sSub>
+          <m:sSubPr>
+            <m:ctrlPr>
+              <w:rPr>
+                <w:rFonts w:ascii="Cambria Math" w:eastAsiaTheme="minorEastAsia" w:hAnsi="Cambria Math" w:cs="Courier New"/>
+                <w:i/>
+              </w:rPr>
+            </m:ctrlPr>
+          </m:sSubPr>
+          <m:e>
+            <m:r>
+              <w:rPr>
+                <w:rFonts w:ascii="Cambria Math" w:eastAsiaTheme="minorEastAsia" w:hAnsi="Cambria Math" w:cs="Courier New"/>
+              </w:rPr>
+              <m:t>r</m:t>
+            </m:r>
+          </m:e>
+          <m:sub>
+            <m:r>
+              <w:rPr>
+                <w:rFonts w:ascii="Cambria Math" w:eastAsiaTheme="minorEastAsia" w:hAnsi="Cambria Math" w:cs="Courier New"/>
+              </w:rPr>
+              <m:t>0</m:t>
+            </m:r>
+          </m:sub>
+        </m:sSub>
+        <m:r>
+          <w:rPr>
+            <w:rFonts w:ascii="Cambria Math" w:eastAsiaTheme="minorEastAsia" w:hAnsi="Cambria Math" w:cs="Courier New"/>
+          </w:rPr>
+          <m:t xml:space="preserve"> R</m:t>
+        </m:r>
+        <m:r>
+          <w:rPr>
+            <w:rFonts w:ascii="Cambria Math" w:eastAsiaTheme="minorEastAsia" w:hAnsi="Cambria Math" w:cs="Courier New"/>
+          </w:rPr>
+          <m:t>=id</m:t>
+        </m:r>
+      </m:oMath>
+      <w:r>
+        <w:rPr>
+          <w:rFonts w:eastAsiaTheme="minorEastAsia" w:cs="Courier New"/>
+        </w:rPr>
+        <w:br/>
+        <w:t xml:space="preserve">Inductive Case: </w:t>
+      </w:r>
+      <m:oMath>
+        <m:r>
+          <w:rPr>
+            <w:rFonts w:ascii="Cambria Math" w:eastAsiaTheme="minorEastAsia" w:hAnsi="Cambria Math" w:cs="Courier New"/>
+          </w:rPr>
+          <m:t>rd</m:t>
+        </m:r>
+        <m:sSub>
+          <m:sSubPr>
+            <m:ctrlPr>
+              <w:rPr>
+                <w:rFonts w:ascii="Cambria Math" w:eastAsiaTheme="minorEastAsia" w:hAnsi="Cambria Math" w:cs="Courier New"/>
+                <w:i/>
+              </w:rPr>
+            </m:ctrlPr>
+          </m:sSubPr>
+          <m:e>
+            <m:r>
+              <w:rPr>
+                <w:rFonts w:ascii="Cambria Math" w:eastAsiaTheme="minorEastAsia" w:hAnsi="Cambria Math" w:cs="Courier New"/>
+              </w:rPr>
+              <m:t>r</m:t>
+            </m:r>
+          </m:e>
+          <m:sub>
+            <m:r>
+              <w:rPr>
+                <w:rFonts w:ascii="Cambria Math" w:eastAsiaTheme="minorEastAsia" w:hAnsi="Cambria Math" w:cs="Courier New"/>
+              </w:rPr>
+              <m:t>n+1</m:t>
+            </m:r>
+          </m:sub>
+        </m:sSub>
+        <m:r>
+          <w:rPr>
+            <w:rFonts w:ascii="Cambria Math" w:eastAsiaTheme="minorEastAsia" w:hAnsi="Cambria Math" w:cs="Courier New"/>
+          </w:rPr>
+          <m:t xml:space="preserve"> R</m:t>
+        </m:r>
+        <m:r>
+          <w:rPr>
+            <w:rFonts w:ascii="Cambria Math" w:eastAsiaTheme="minorEastAsia" w:hAnsi="Cambria Math" w:cs="Courier New"/>
+          </w:rPr>
+          <m:t>=</m:t>
+        </m:r>
+        <m:d>
+          <m:dPr>
+            <m:ctrlPr>
+              <w:rPr>
+                <w:rFonts w:ascii="Cambria Math" w:eastAsiaTheme="minorEastAsia" w:hAnsi="Cambria Math" w:cs="Courier New"/>
+                <w:i/>
+              </w:rPr>
+            </m:ctrlPr>
+          </m:dPr>
+          <m:e>
+            <m:r>
+              <w:rPr>
+                <w:rFonts w:ascii="Cambria Math" w:eastAsiaTheme="minorEastAsia" w:hAnsi="Cambria Math" w:cs="Courier New"/>
+              </w:rPr>
+              <m:t>R ;p</m:t>
+            </m:r>
+            <m:sSub>
+              <m:sSubPr>
+                <m:ctrlPr>
+                  <w:rPr>
+                    <w:rFonts w:ascii="Cambria Math" w:eastAsiaTheme="minorEastAsia" w:hAnsi="Cambria Math" w:cs="Courier New"/>
+                    <w:i/>
+                  </w:rPr>
+                </m:ctrlPr>
+              </m:sSubPr>
+              <m:e>
+                <m:r>
+                  <w:rPr>
+                    <w:rFonts w:ascii="Cambria Math" w:eastAsiaTheme="minorEastAsia" w:hAnsi="Cambria Math" w:cs="Courier New"/>
+                  </w:rPr>
+                  <m:t>i</m:t>
+                </m:r>
+              </m:e>
+              <m:sub>
+                <m:r>
+                  <w:rPr>
+                    <w:rFonts w:ascii="Cambria Math" w:eastAsiaTheme="minorEastAsia" w:hAnsi="Cambria Math" w:cs="Courier New"/>
+                  </w:rPr>
+                  <m:t>1</m:t>
+                </m:r>
+              </m:sub>
+            </m:sSub>
+          </m:e>
+        </m:d>
+        <m:r>
+          <w:rPr>
+            <w:rFonts w:ascii="Cambria Math" w:eastAsiaTheme="minorEastAsia" w:hAnsi="Cambria Math" w:cs="Courier New"/>
+          </w:rPr>
+          <m:t>↕rd</m:t>
+        </m:r>
+        <m:sSub>
+          <m:sSubPr>
+            <m:ctrlPr>
+              <w:rPr>
+                <w:rFonts w:ascii="Cambria Math" w:eastAsiaTheme="minorEastAsia" w:hAnsi="Cambria Math" w:cs="Courier New"/>
+                <w:i/>
+              </w:rPr>
+            </m:ctrlPr>
+          </m:sSubPr>
+          <m:e>
+            <m:r>
+              <w:rPr>
+                <w:rFonts w:ascii="Cambria Math" w:eastAsiaTheme="minorEastAsia" w:hAnsi="Cambria Math" w:cs="Courier New"/>
+              </w:rPr>
+              <m:t>r</m:t>
+            </m:r>
+          </m:e>
+          <m:sub>
+            <m:r>
+              <w:rPr>
+                <w:rFonts w:ascii="Cambria Math" w:eastAsiaTheme="minorEastAsia" w:hAnsi="Cambria Math" w:cs="Courier New"/>
+              </w:rPr>
+              <m:t>n</m:t>
+            </m:r>
+          </m:sub>
+        </m:sSub>
+        <m:r>
+          <w:rPr>
+            <w:rFonts w:ascii="Cambria Math" w:eastAsiaTheme="minorEastAsia" w:hAnsi="Cambria Math" w:cs="Courier New"/>
+          </w:rPr>
+          <m:t>R</m:t>
+        </m:r>
+      </m:oMath>
     </w:p>
     <w:p>
       <w:pPr>
@@ -2888,7 +3962,13 @@
         <w:rPr>
           <w:b/>
         </w:rPr>
-        <w:t>failure</w:t>
+        <w:t>F</w:t>
+      </w:r>
+      <w:r>
+        <w:rPr>
+          <w:b/>
+        </w:rPr>
+        <w:t>ailure</w:t>
       </w:r>
       <w:r>
         <w:t>: a deviation from a design specification</w:t>
@@ -2900,7 +3980,13 @@
         <w:rPr>
           <w:b/>
         </w:rPr>
-        <w:t>error</w:t>
+        <w:t>E</w:t>
+      </w:r>
+      <w:r>
+        <w:rPr>
+          <w:b/>
+        </w:rPr>
+        <w:t>rror</w:t>
       </w:r>
       <w:r>
         <w:t>: a failure that results in an incorrect signal value</w:t>
@@ -2912,7 +3998,13 @@
         <w:rPr>
           <w:b/>
         </w:rPr>
-        <w:t>fault</w:t>
+        <w:t>F</w:t>
+      </w:r>
+      <w:r>
+        <w:rPr>
+          <w:b/>
+        </w:rPr>
+        <w:t>ault</w:t>
       </w:r>
       <w:r>
         <w:t>: an error that manifests as an incorrect logical result</w:t>
@@ -5171,6 +6263,7 @@
                 <w:sz w:val="20"/>
                 <w:szCs w:val="20"/>
               </w:rPr>
+              <w:lastRenderedPageBreak/>
               <w:t>Cost Per Die</w:t>
             </w:r>
           </w:p>
@@ -5591,7 +6684,7 @@
                 <w:sz w:val="20"/>
                 <w:szCs w:val="20"/>
               </w:rPr>
-              <w:t>160.29</w:t>
+              <w:t>136.59</w:t>
             </w:r>
           </w:p>
         </w:tc>
@@ -5618,7 +6711,7 @@
                 <w:sz w:val="20"/>
                 <w:szCs w:val="20"/>
               </w:rPr>
-              <w:t>360.64</w:t>
+              <w:t>307.33</w:t>
             </w:r>
           </w:p>
         </w:tc>
@@ -6280,7 +7373,7 @@
                 <w:sz w:val="20"/>
                 <w:szCs w:val="20"/>
               </w:rPr>
-              <w:t>101.143</w:t>
+              <w:t>94.677</w:t>
             </w:r>
           </w:p>
         </w:tc>
@@ -6303,7 +7396,7 @@
                 <w:sz w:val="20"/>
                 <w:szCs w:val="20"/>
               </w:rPr>
-              <w:t>50.812</w:t>
+              <w:t>43.299</w:t>
             </w:r>
           </w:p>
         </w:tc>
@@ -6326,7 +7419,7 @@
                 <w:sz w:val="20"/>
                 <w:szCs w:val="20"/>
               </w:rPr>
-              <w:t>227.564</w:t>
+              <w:t>213.02</w:t>
             </w:r>
           </w:p>
         </w:tc>
@@ -6349,7 +7442,7 @@
                 <w:sz w:val="20"/>
                 <w:szCs w:val="20"/>
               </w:rPr>
-              <w:t>114.323</w:t>
+              <w:t>97.424</w:t>
             </w:r>
           </w:p>
         </w:tc>
@@ -6402,7 +7495,7 @@
                 <w:sz w:val="20"/>
                 <w:szCs w:val="20"/>
               </w:rPr>
-              <w:t>49.435</w:t>
+              <w:t>52.811</w:t>
             </w:r>
           </w:p>
         </w:tc>
@@ -6425,7 +7518,7 @@
                 <w:sz w:val="20"/>
                 <w:szCs w:val="20"/>
               </w:rPr>
-              <w:t>98.402</w:t>
+              <w:t>115.48</w:t>
             </w:r>
           </w:p>
         </w:tc>
@@ -6448,8 +7541,22 @@
                 <w:sz w:val="20"/>
                 <w:szCs w:val="20"/>
               </w:rPr>
-              <w:t>35.155</w:t>
+              <w:t>37.</w:t>
             </w:r>
+            <w:r>
+              <w:rPr>
+                <w:sz w:val="20"/>
+                <w:szCs w:val="20"/>
+              </w:rPr>
+              <w:t>55</w:t>
+            </w:r>
+            <w:r>
+              <w:rPr>
+                <w:sz w:val="20"/>
+                <w:szCs w:val="20"/>
+              </w:rPr>
+              <w:t>4</w:t>
+            </w:r>
           </w:p>
         </w:tc>
         <w:tc>
@@ -6471,7 +7578,7 @@
                 <w:sz w:val="20"/>
                 <w:szCs w:val="20"/>
               </w:rPr>
-              <w:t>69.977</w:t>
+              <w:t>82.116</w:t>
             </w:r>
           </w:p>
         </w:tc>
@@ -6482,6 +7589,8 @@
         <w:pStyle w:val="ListParagraph"/>
         <w:ind w:left="1440"/>
       </w:pPr>
+      <w:bookmarkStart w:id="0" w:name="_GoBack"/>
+      <w:bookmarkEnd w:id="0"/>
     </w:p>
     <w:sectPr>
       <w:headerReference w:type="default" r:id="rId9"/>
@@ -6550,13 +7659,8 @@
     <w:pPr>
       <w:pStyle w:val="Header"/>
     </w:pPr>
-    <w:proofErr w:type="spellStart"/>
     <w:r>
-      <w:t>Mattin</w:t>
-    </w:r>
-    <w:proofErr w:type="spellEnd"/>
-    <w:r>
-      <w:t xml:space="preserve"> Mir-</w:t>
+      <w:t>Mattin Mir-</w:t>
     </w:r>
     <w:proofErr w:type="spellStart"/>
     <w:r>
@@ -6783,7 +7887,7 @@
         <w:rFonts w:asciiTheme="minorHAnsi" w:hAnsiTheme="minorHAnsi" w:hint="default"/>
       </w:rPr>
     </w:lvl>
-    <w:lvl w:ilvl="2" w:tplc="0809001B" w:tentative="1">
+    <w:lvl w:ilvl="2" w:tplc="0809001B">
       <w:start w:val="1"/>
       <w:numFmt w:val="lowerRoman"/>
       <w:lvlText w:val="%3."/>
@@ -7888,7 +8992,7 @@
 </file>
 
 <file path=customXml/itemProps1.xml><?xml version="1.0" encoding="utf-8"?>
-<ds:datastoreItem xmlns:ds="http://schemas.openxmlformats.org/officeDocument/2006/customXml" ds:itemID="{4C11310E-1BCF-44DD-8F2F-618C9E30C8A9}">
+<ds:datastoreItem xmlns:ds="http://schemas.openxmlformats.org/officeDocument/2006/customXml" ds:itemID="{EC220BA7-7459-49C8-AFA7-59172467694B}">
   <ds:schemaRefs>
     <ds:schemaRef ds:uri="http://schemas.openxmlformats.org/officeDocument/2006/bibliography"/>
   </ds:schemaRefs>

</xml_diff>